<commit_message>
aligned domain model with course guidance
</commit_message>
<xml_diff>
--- a/boris_bike_domain_model.docx
+++ b/boris_bike_domain_model.docx
@@ -289,38 +289,24 @@
     </w:p>
     <w:p/>
     <w:p>
-      <w:proofErr w:type="spellStart"/>
       <w:r>
         <w:t>Person.Use</w:t>
       </w:r>
-      <w:proofErr w:type="spellEnd"/>
-    </w:p>
-    <w:p>
-      <w:proofErr w:type="spellStart"/>
+    </w:p>
+    <w:p>
       <w:r>
         <w:t>Person.See</w:t>
       </w:r>
-      <w:proofErr w:type="spellEnd"/>
-    </w:p>
-    <w:p>
-      <w:r>
-        <w:t xml:space="preserve">Docking </w:t>
-      </w:r>
-      <w:proofErr w:type="spellStart"/>
-      <w:r>
-        <w:t>Station</w:t>
-      </w:r>
-      <w:r>
-        <w:t>.Release</w:t>
-      </w:r>
-      <w:proofErr w:type="spellEnd"/>
-    </w:p>
-    <w:p>
-      <w:proofErr w:type="spellStart"/>
+    </w:p>
+    <w:p>
+      <w:r>
+        <w:t>Docking Station.Release</w:t>
+      </w:r>
+    </w:p>
+    <w:p>
       <w:r>
         <w:t>Bike.Working</w:t>
       </w:r>
-      <w:proofErr w:type="spellEnd"/>
     </w:p>
     <w:p/>
     <w:tbl>
@@ -370,30 +356,7 @@
           <w:tcPr>
             <w:tcW w:w="4505" w:type="dxa"/>
           </w:tcPr>
-          <w:p>
-            <w:proofErr w:type="spellStart"/>
-            <w:r>
-              <w:t>u</w:t>
-            </w:r>
-            <w:r>
-              <w:t>se</w:t>
-            </w:r>
-            <w:r>
-              <w:t>_bike</w:t>
-            </w:r>
-            <w:proofErr w:type="spellEnd"/>
-            <w:r>
-              <w:t xml:space="preserve">, </w:t>
-            </w:r>
-            <w:proofErr w:type="spellStart"/>
-            <w:r>
-              <w:t>s</w:t>
-            </w:r>
-            <w:r>
-              <w:t>ee_bike</w:t>
-            </w:r>
-            <w:proofErr w:type="spellEnd"/>
-          </w:p>
+          <w:p/>
         </w:tc>
       </w:tr>
       <w:tr>
@@ -402,11 +365,9 @@
             <w:tcW w:w="4505" w:type="dxa"/>
           </w:tcPr>
           <w:p>
-            <w:proofErr w:type="spellStart"/>
             <w:r>
-              <w:t>Docking_Station</w:t>
+              <w:t>DockingStation</w:t>
             </w:r>
-            <w:proofErr w:type="spellEnd"/>
           </w:p>
         </w:tc>
         <w:tc>
@@ -414,11 +375,9 @@
             <w:tcW w:w="4505" w:type="dxa"/>
           </w:tcPr>
           <w:p>
-            <w:proofErr w:type="spellStart"/>
             <w:r>
               <w:t>release_bike</w:t>
             </w:r>
-            <w:proofErr w:type="spellEnd"/>
           </w:p>
         </w:tc>
       </w:tr>
@@ -459,667 +418,134 @@
         </w:tc>
       </w:tr>
     </w:tbl>
+    <w:p/>
+    <w:p>
+      <w:r>
+        <w:t xml:space="preserve"> </w:t>
+      </w:r>
+    </w:p>
+    <w:p>
+      <w:pPr>
+        <w:shd w:val="clear" w:color="auto" w:fill="F6F8FA"/>
+        <w:tabs>
+          <w:tab w:val="left" w:pos="916"/>
+          <w:tab w:val="left" w:pos="1832"/>
+          <w:tab w:val="left" w:pos="2748"/>
+          <w:tab w:val="left" w:pos="3664"/>
+          <w:tab w:val="left" w:pos="4580"/>
+          <w:tab w:val="left" w:pos="5496"/>
+          <w:tab w:val="left" w:pos="6412"/>
+          <w:tab w:val="left" w:pos="7328"/>
+          <w:tab w:val="left" w:pos="8244"/>
+          <w:tab w:val="left" w:pos="9160"/>
+          <w:tab w:val="left" w:pos="10076"/>
+          <w:tab w:val="left" w:pos="10992"/>
+          <w:tab w:val="left" w:pos="11908"/>
+          <w:tab w:val="left" w:pos="12824"/>
+          <w:tab w:val="left" w:pos="13740"/>
+          <w:tab w:val="left" w:pos="14656"/>
+        </w:tabs>
+        <w:rPr>
+          <w:rFonts w:ascii="Consolas" w:eastAsia="Times New Roman" w:hAnsi="Consolas" w:cs="Consolas"/>
+          <w:color w:val="24292E"/>
+          <w:sz w:val="20"/>
+          <w:szCs w:val="20"/>
+          <w:bdr w:val="none" w:sz="0" w:space="0" w:color="auto" w:frame="1"/>
+        </w:rPr>
+      </w:pPr>
+      <w:r>
+        <w:rPr>
+          <w:rFonts w:ascii="Consolas" w:eastAsia="Times New Roman" w:hAnsi="Consolas" w:cs="Consolas"/>
+          <w:color w:val="24292E"/>
+          <w:sz w:val="20"/>
+          <w:szCs w:val="20"/>
+          <w:bdr w:val="none" w:sz="0" w:space="0" w:color="auto" w:frame="1"/>
+        </w:rPr>
+        <w:t>Bike &lt;-- working? --&gt; true/false</w:t>
+      </w:r>
+    </w:p>
+    <w:p>
+      <w:pPr>
+        <w:shd w:val="clear" w:color="auto" w:fill="F6F8FA"/>
+        <w:tabs>
+          <w:tab w:val="left" w:pos="916"/>
+          <w:tab w:val="left" w:pos="1832"/>
+          <w:tab w:val="left" w:pos="2748"/>
+          <w:tab w:val="left" w:pos="3664"/>
+          <w:tab w:val="left" w:pos="4580"/>
+          <w:tab w:val="left" w:pos="5496"/>
+          <w:tab w:val="left" w:pos="6412"/>
+          <w:tab w:val="left" w:pos="7328"/>
+          <w:tab w:val="left" w:pos="8244"/>
+          <w:tab w:val="left" w:pos="9160"/>
+          <w:tab w:val="left" w:pos="10076"/>
+          <w:tab w:val="left" w:pos="10992"/>
+          <w:tab w:val="left" w:pos="11908"/>
+          <w:tab w:val="left" w:pos="12824"/>
+          <w:tab w:val="left" w:pos="13740"/>
+          <w:tab w:val="left" w:pos="14656"/>
+        </w:tabs>
+        <w:rPr>
+          <w:rFonts w:ascii="Consolas" w:eastAsia="Times New Roman" w:hAnsi="Consolas" w:cs="Consolas"/>
+          <w:color w:val="24292E"/>
+          <w:sz w:val="20"/>
+          <w:szCs w:val="20"/>
+          <w:bdr w:val="none" w:sz="0" w:space="0" w:color="auto" w:frame="1"/>
+        </w:rPr>
+      </w:pPr>
+      <w:r>
+        <w:rPr>
+          <w:rFonts w:ascii="Consolas" w:eastAsia="Times New Roman" w:hAnsi="Consolas" w:cs="Consolas"/>
+          <w:color w:val="24292E"/>
+          <w:sz w:val="20"/>
+          <w:szCs w:val="20"/>
+          <w:bdr w:val="none" w:sz="0" w:space="0" w:color="auto" w:frame="1"/>
+        </w:rPr>
+        <w:t>DockingStation &lt;-- release_bike --&gt; a Bike</w:t>
+      </w:r>
+    </w:p>
+    <w:p>
+      <w:pPr>
+        <w:shd w:val="clear" w:color="auto" w:fill="F6F8FA"/>
+        <w:tabs>
+          <w:tab w:val="left" w:pos="916"/>
+          <w:tab w:val="left" w:pos="1832"/>
+          <w:tab w:val="left" w:pos="2748"/>
+          <w:tab w:val="left" w:pos="3664"/>
+          <w:tab w:val="left" w:pos="4580"/>
+          <w:tab w:val="left" w:pos="5496"/>
+          <w:tab w:val="left" w:pos="6412"/>
+          <w:tab w:val="left" w:pos="7328"/>
+          <w:tab w:val="left" w:pos="8244"/>
+          <w:tab w:val="left" w:pos="9160"/>
+          <w:tab w:val="left" w:pos="10076"/>
+          <w:tab w:val="left" w:pos="10992"/>
+          <w:tab w:val="left" w:pos="11908"/>
+          <w:tab w:val="left" w:pos="12824"/>
+          <w:tab w:val="left" w:pos="13740"/>
+          <w:tab w:val="left" w:pos="14656"/>
+        </w:tabs>
+        <w:rPr>
+          <w:rFonts w:ascii="Consolas" w:eastAsia="Times New Roman" w:hAnsi="Consolas" w:cs="Consolas"/>
+          <w:color w:val="24292E"/>
+          <w:sz w:val="20"/>
+          <w:szCs w:val="20"/>
+        </w:rPr>
+      </w:pPr>
+      <w:r>
+        <w:rPr>
+          <w:rFonts w:ascii="Consolas" w:eastAsia="Times New Roman" w:hAnsi="Consolas" w:cs="Consolas"/>
+          <w:color w:val="24292E"/>
+          <w:sz w:val="20"/>
+          <w:szCs w:val="20"/>
+          <w:bdr w:val="none" w:sz="0" w:space="0" w:color="auto" w:frame="1"/>
+        </w:rPr>
+        <w:t>Person</w:t>
+      </w:r>
+    </w:p>
     <w:p>
       <w:bookmarkStart w:id="0" w:name="_GoBack"/>
       <w:bookmarkEnd w:id="0"/>
-      <w:r>
-        <w:rPr>
-          <w:noProof/>
-        </w:rPr>
-        <mc:AlternateContent>
-          <mc:Choice Requires="wps">
-            <w:drawing>
-              <wp:anchor distT="0" distB="0" distL="114300" distR="114300" simplePos="0" relativeHeight="251661312" behindDoc="0" locked="0" layoutInCell="1" allowOverlap="1" wp14:anchorId="7E4078E4" wp14:editId="0A6AABCE">
-                <wp:simplePos x="0" y="0"/>
-                <wp:positionH relativeFrom="column">
-                  <wp:posOffset>3431097</wp:posOffset>
-                </wp:positionH>
-                <wp:positionV relativeFrom="paragraph">
-                  <wp:posOffset>677143</wp:posOffset>
-                </wp:positionV>
-                <wp:extent cx="1275127" cy="385445"/>
-                <wp:effectExtent l="0" t="0" r="7620" b="8255"/>
-                <wp:wrapNone/>
-                <wp:docPr id="2" name="Text Box 2"/>
-                <wp:cNvGraphicFramePr/>
-                <a:graphic xmlns:a="http://schemas.openxmlformats.org/drawingml/2006/main">
-                  <a:graphicData uri="http://schemas.microsoft.com/office/word/2010/wordprocessingShape">
-                    <wps:wsp>
-                      <wps:cNvSpPr txBox="1"/>
-                      <wps:spPr>
-                        <a:xfrm>
-                          <a:off x="0" y="0"/>
-                          <a:ext cx="1275127" cy="385445"/>
-                        </a:xfrm>
-                        <a:prstGeom prst="rect">
-                          <a:avLst/>
-                        </a:prstGeom>
-                        <a:solidFill>
-                          <a:schemeClr val="lt1"/>
-                        </a:solidFill>
-                        <a:ln w="6350">
-                          <a:solidFill>
-                            <a:prstClr val="black"/>
-                          </a:solidFill>
-                        </a:ln>
-                      </wps:spPr>
-                      <wps:txbx>
-                        <w:txbxContent>
-                          <w:p>
-                            <w:pPr>
-                              <w:rPr>
-                                <w:color w:val="FF0000"/>
-                              </w:rPr>
-                            </w:pPr>
-                            <w:proofErr w:type="spellStart"/>
-                            <w:r>
-                              <w:t>Bike</w:t>
-                            </w:r>
-                            <w:r>
-                              <w:rPr>
-                                <w:color w:val="FF0000"/>
-                              </w:rPr>
-                              <w:t>.working</w:t>
-                            </w:r>
-                            <w:proofErr w:type="spellEnd"/>
-                            <w:r>
-                              <w:rPr>
-                                <w:color w:val="FF0000"/>
-                              </w:rPr>
-                              <w:t>?</w:t>
-                            </w:r>
-                          </w:p>
-                        </w:txbxContent>
-                      </wps:txbx>
-                      <wps:bodyPr rot="0" spcFirstLastPara="0" vertOverflow="overflow" horzOverflow="overflow" vert="horz" wrap="square" lIns="91440" tIns="45720" rIns="91440" bIns="45720" numCol="1" spcCol="0" rtlCol="0" fromWordArt="0" anchor="t" anchorCtr="0" forceAA="0" compatLnSpc="1">
-                        <a:prstTxWarp prst="textNoShape">
-                          <a:avLst/>
-                        </a:prstTxWarp>
-                        <a:noAutofit/>
-                      </wps:bodyPr>
-                    </wps:wsp>
-                  </a:graphicData>
-                </a:graphic>
-                <wp14:sizeRelH relativeFrom="margin">
-                  <wp14:pctWidth>0</wp14:pctWidth>
-                </wp14:sizeRelH>
-              </wp:anchor>
-            </w:drawing>
-          </mc:Choice>
-          <mc:Fallback>
-            <w:pict>
-              <v:shapetype w14:anchorId="7E4078E4" id="_x0000_t202" coordsize="21600,21600" o:spt="202" path="m,l,21600r21600,l21600,xe">
-                <v:stroke joinstyle="miter"/>
-                <v:path gradientshapeok="t" o:connecttype="rect"/>
-              </v:shapetype>
-              <v:shape id="Text Box 2" o:spid="_x0000_s1026" type="#_x0000_t202" style="position:absolute;margin-left:270.15pt;margin-top:53.3pt;width:100.4pt;height:30.35pt;z-index:251661312;visibility:visible;mso-wrap-style:square;mso-width-percent:0;mso-wrap-distance-left:9pt;mso-wrap-distance-top:0;mso-wrap-distance-right:9pt;mso-wrap-distance-bottom:0;mso-position-horizontal:absolute;mso-position-horizontal-relative:text;mso-position-vertical:absolute;mso-position-vertical-relative:text;mso-width-percent:0;mso-width-relative:margin;v-text-anchor:top" o:gfxdata="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" fillcolor="white [3201]" strokeweight=".5pt">
-                <v:textbox>
-                  <w:txbxContent>
-                    <w:p>
-                      <w:pPr>
-                        <w:rPr>
-                          <w:color w:val="FF0000"/>
-                        </w:rPr>
-                      </w:pPr>
-                      <w:proofErr w:type="spellStart"/>
-                      <w:r>
-                        <w:t>Bike</w:t>
-                      </w:r>
-                      <w:r>
-                        <w:rPr>
-                          <w:color w:val="FF0000"/>
-                        </w:rPr>
-                        <w:t>.working</w:t>
-                      </w:r>
-                      <w:proofErr w:type="spellEnd"/>
-                      <w:r>
-                        <w:rPr>
-                          <w:color w:val="FF0000"/>
-                        </w:rPr>
-                        <w:t>?</w:t>
-                      </w:r>
-                    </w:p>
-                  </w:txbxContent>
-                </v:textbox>
-              </v:shape>
-            </w:pict>
-          </mc:Fallback>
-        </mc:AlternateContent>
-      </w:r>
-      <w:r>
-        <w:rPr>
-          <w:noProof/>
-        </w:rPr>
-        <mc:AlternateContent>
-          <mc:Choice Requires="wps">
-            <w:drawing>
-              <wp:anchor distT="0" distB="0" distL="114300" distR="114300" simplePos="0" relativeHeight="251672576" behindDoc="0" locked="0" layoutInCell="1" allowOverlap="1" wp14:anchorId="5D6FD027" wp14:editId="259145FB">
-                <wp:simplePos x="0" y="0"/>
-                <wp:positionH relativeFrom="column">
-                  <wp:posOffset>2558642</wp:posOffset>
-                </wp:positionH>
-                <wp:positionV relativeFrom="paragraph">
-                  <wp:posOffset>1356651</wp:posOffset>
-                </wp:positionV>
-                <wp:extent cx="1174459" cy="411061"/>
-                <wp:effectExtent l="0" t="0" r="6985" b="8255"/>
-                <wp:wrapNone/>
-                <wp:docPr id="9" name="Text Box 9"/>
-                <wp:cNvGraphicFramePr/>
-                <a:graphic xmlns:a="http://schemas.openxmlformats.org/drawingml/2006/main">
-                  <a:graphicData uri="http://schemas.microsoft.com/office/word/2010/wordprocessingShape">
-                    <wps:wsp>
-                      <wps:cNvSpPr txBox="1"/>
-                      <wps:spPr>
-                        <a:xfrm>
-                          <a:off x="0" y="0"/>
-                          <a:ext cx="1174459" cy="411061"/>
-                        </a:xfrm>
-                        <a:prstGeom prst="rect">
-                          <a:avLst/>
-                        </a:prstGeom>
-                        <a:solidFill>
-                          <a:schemeClr val="lt1"/>
-                        </a:solidFill>
-                        <a:ln w="6350">
-                          <a:solidFill>
-                            <a:prstClr val="black"/>
-                          </a:solidFill>
-                        </a:ln>
-                      </wps:spPr>
-                      <wps:txbx>
-                        <w:txbxContent>
-                          <w:p>
-                            <w:pPr>
-                              <w:rPr>
-                                <w:color w:val="FF0000"/>
-                              </w:rPr>
-                            </w:pPr>
-                            <w:proofErr w:type="spellStart"/>
-                            <w:r>
-                              <w:rPr>
-                                <w:color w:val="FF0000"/>
-                              </w:rPr>
-                              <w:t>Release_bike</w:t>
-                            </w:r>
-                            <w:proofErr w:type="spellEnd"/>
-                          </w:p>
-                        </w:txbxContent>
-                      </wps:txbx>
-                      <wps:bodyPr rot="0" spcFirstLastPara="0" vertOverflow="overflow" horzOverflow="overflow" vert="horz" wrap="square" lIns="91440" tIns="45720" rIns="91440" bIns="45720" numCol="1" spcCol="0" rtlCol="0" fromWordArt="0" anchor="t" anchorCtr="0" forceAA="0" compatLnSpc="1">
-                        <a:prstTxWarp prst="textNoShape">
-                          <a:avLst/>
-                        </a:prstTxWarp>
-                        <a:noAutofit/>
-                      </wps:bodyPr>
-                    </wps:wsp>
-                  </a:graphicData>
-                </a:graphic>
-                <wp14:sizeRelH relativeFrom="margin">
-                  <wp14:pctWidth>0</wp14:pctWidth>
-                </wp14:sizeRelH>
-                <wp14:sizeRelV relativeFrom="margin">
-                  <wp14:pctHeight>0</wp14:pctHeight>
-                </wp14:sizeRelV>
-              </wp:anchor>
-            </w:drawing>
-          </mc:Choice>
-          <mc:Fallback>
-            <w:pict>
-              <v:shape w14:anchorId="5D6FD027" id="Text Box 9" o:spid="_x0000_s1027" type="#_x0000_t202" style="position:absolute;margin-left:201.45pt;margin-top:106.8pt;width:92.5pt;height:32.35pt;z-index:251672576;visibility:visible;mso-wrap-style:square;mso-width-percent:0;mso-height-percent:0;mso-wrap-distance-left:9pt;mso-wrap-distance-top:0;mso-wrap-distance-right:9pt;mso-wrap-distance-bottom:0;mso-position-horizontal:absolute;mso-position-horizontal-relative:text;mso-position-vertical:absolute;mso-position-vertical-relative:text;mso-width-percent:0;mso-height-percent:0;mso-width-relative:margin;mso-height-relative:margin;v-text-anchor:top" o:gfxdata="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" fillcolor="white [3201]" strokeweight=".5pt">
-                <v:textbox>
-                  <w:txbxContent>
-                    <w:p>
-                      <w:pPr>
-                        <w:rPr>
-                          <w:color w:val="FF0000"/>
-                        </w:rPr>
-                      </w:pPr>
-                      <w:proofErr w:type="spellStart"/>
-                      <w:r>
-                        <w:rPr>
-                          <w:color w:val="FF0000"/>
-                        </w:rPr>
-                        <w:t>Release_bike</w:t>
-                      </w:r>
-                      <w:proofErr w:type="spellEnd"/>
-                    </w:p>
-                  </w:txbxContent>
-                </v:textbox>
-              </v:shape>
-            </w:pict>
-          </mc:Fallback>
-        </mc:AlternateContent>
-      </w:r>
-      <w:r>
-        <w:rPr>
-          <w:noProof/>
-        </w:rPr>
-        <mc:AlternateContent>
-          <mc:Choice Requires="wps">
-            <w:drawing>
-              <wp:anchor distT="0" distB="0" distL="114300" distR="114300" simplePos="0" relativeHeight="251670528" behindDoc="0" locked="0" layoutInCell="1" allowOverlap="1" wp14:anchorId="3D30C308" wp14:editId="12B6E985">
-                <wp:simplePos x="0" y="0"/>
-                <wp:positionH relativeFrom="column">
-                  <wp:posOffset>1325461</wp:posOffset>
-                </wp:positionH>
-                <wp:positionV relativeFrom="paragraph">
-                  <wp:posOffset>668754</wp:posOffset>
-                </wp:positionV>
-                <wp:extent cx="939567" cy="587229"/>
-                <wp:effectExtent l="0" t="0" r="13335" b="10160"/>
-                <wp:wrapNone/>
-                <wp:docPr id="8" name="Text Box 8"/>
-                <wp:cNvGraphicFramePr/>
-                <a:graphic xmlns:a="http://schemas.openxmlformats.org/drawingml/2006/main">
-                  <a:graphicData uri="http://schemas.microsoft.com/office/word/2010/wordprocessingShape">
-                    <wps:wsp>
-                      <wps:cNvSpPr txBox="1"/>
-                      <wps:spPr>
-                        <a:xfrm>
-                          <a:off x="0" y="0"/>
-                          <a:ext cx="939567" cy="587229"/>
-                        </a:xfrm>
-                        <a:prstGeom prst="rect">
-                          <a:avLst/>
-                        </a:prstGeom>
-                        <a:solidFill>
-                          <a:schemeClr val="lt1"/>
-                        </a:solidFill>
-                        <a:ln w="6350">
-                          <a:solidFill>
-                            <a:prstClr val="black"/>
-                          </a:solidFill>
-                        </a:ln>
-                      </wps:spPr>
-                      <wps:txbx>
-                        <w:txbxContent>
-                          <w:p>
-                            <w:pPr>
-                              <w:rPr>
-                                <w:color w:val="FF0000"/>
-                              </w:rPr>
-                            </w:pPr>
-                            <w:proofErr w:type="spellStart"/>
-                            <w:r>
-                              <w:rPr>
-                                <w:color w:val="FF0000"/>
-                              </w:rPr>
-                              <w:t>Use_bike</w:t>
-                            </w:r>
-                            <w:proofErr w:type="spellEnd"/>
-                            <w:r>
-                              <w:rPr>
-                                <w:color w:val="FF0000"/>
-                              </w:rPr>
-                              <w:t xml:space="preserve">, </w:t>
-                            </w:r>
-                            <w:proofErr w:type="spellStart"/>
-                            <w:r>
-                              <w:rPr>
-                                <w:color w:val="FF0000"/>
-                              </w:rPr>
-                              <w:t>see_bike</w:t>
-                            </w:r>
-                            <w:proofErr w:type="spellEnd"/>
-                          </w:p>
-                        </w:txbxContent>
-                      </wps:txbx>
-                      <wps:bodyPr rot="0" spcFirstLastPara="0" vertOverflow="overflow" horzOverflow="overflow" vert="horz" wrap="square" lIns="91440" tIns="45720" rIns="91440" bIns="45720" numCol="1" spcCol="0" rtlCol="0" fromWordArt="0" anchor="t" anchorCtr="0" forceAA="0" compatLnSpc="1">
-                        <a:prstTxWarp prst="textNoShape">
-                          <a:avLst/>
-                        </a:prstTxWarp>
-                        <a:noAutofit/>
-                      </wps:bodyPr>
-                    </wps:wsp>
-                  </a:graphicData>
-                </a:graphic>
-                <wp14:sizeRelV relativeFrom="margin">
-                  <wp14:pctHeight>0</wp14:pctHeight>
-                </wp14:sizeRelV>
-              </wp:anchor>
-            </w:drawing>
-          </mc:Choice>
-          <mc:Fallback>
-            <w:pict>
-              <v:shape w14:anchorId="3D30C308" id="Text Box 8" o:spid="_x0000_s1028" type="#_x0000_t202" style="position:absolute;margin-left:104.35pt;margin-top:52.65pt;width:74pt;height:46.25pt;z-index:251670528;visibility:visible;mso-wrap-style:square;mso-height-percent:0;mso-wrap-distance-left:9pt;mso-wrap-distance-top:0;mso-wrap-distance-right:9pt;mso-wrap-distance-bottom:0;mso-position-horizontal:absolute;mso-position-horizontal-relative:text;mso-position-vertical:absolute;mso-position-vertical-relative:text;mso-height-percent:0;mso-height-relative:margin;v-text-anchor:top" o:gfxdata="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" fillcolor="white [3201]" strokeweight=".5pt">
-                <v:textbox>
-                  <w:txbxContent>
-                    <w:p>
-                      <w:pPr>
-                        <w:rPr>
-                          <w:color w:val="FF0000"/>
-                        </w:rPr>
-                      </w:pPr>
-                      <w:proofErr w:type="spellStart"/>
-                      <w:r>
-                        <w:rPr>
-                          <w:color w:val="FF0000"/>
-                        </w:rPr>
-                        <w:t>Use_bike</w:t>
-                      </w:r>
-                      <w:proofErr w:type="spellEnd"/>
-                      <w:r>
-                        <w:rPr>
-                          <w:color w:val="FF0000"/>
-                        </w:rPr>
-                        <w:t xml:space="preserve">, </w:t>
-                      </w:r>
-                      <w:proofErr w:type="spellStart"/>
-                      <w:r>
-                        <w:rPr>
-                          <w:color w:val="FF0000"/>
-                        </w:rPr>
-                        <w:t>see_bike</w:t>
-                      </w:r>
-                      <w:proofErr w:type="spellEnd"/>
-                    </w:p>
-                  </w:txbxContent>
-                </v:textbox>
-              </v:shape>
-            </w:pict>
-          </mc:Fallback>
-        </mc:AlternateContent>
-      </w:r>
-      <w:r>
-        <w:rPr>
-          <w:noProof/>
-        </w:rPr>
-        <mc:AlternateContent>
-          <mc:Choice Requires="wps">
-            <w:drawing>
-              <wp:anchor distT="0" distB="0" distL="114300" distR="114300" simplePos="0" relativeHeight="251666432" behindDoc="0" locked="0" layoutInCell="1" allowOverlap="1" wp14:anchorId="6D54D476" wp14:editId="6A67A595">
-                <wp:simplePos x="0" y="0"/>
-                <wp:positionH relativeFrom="column">
-                  <wp:posOffset>2164360</wp:posOffset>
-                </wp:positionH>
-                <wp:positionV relativeFrom="paragraph">
-                  <wp:posOffset>1088204</wp:posOffset>
-                </wp:positionV>
-                <wp:extent cx="1753007" cy="1006574"/>
-                <wp:effectExtent l="0" t="0" r="12700" b="22225"/>
-                <wp:wrapNone/>
-                <wp:docPr id="6" name="Straight Connector 6"/>
-                <wp:cNvGraphicFramePr/>
-                <a:graphic xmlns:a="http://schemas.openxmlformats.org/drawingml/2006/main">
-                  <a:graphicData uri="http://schemas.microsoft.com/office/word/2010/wordprocessingShape">
-                    <wps:wsp>
-                      <wps:cNvCnPr/>
-                      <wps:spPr>
-                        <a:xfrm flipH="1">
-                          <a:off x="0" y="0"/>
-                          <a:ext cx="1753007" cy="1006574"/>
-                        </a:xfrm>
-                        <a:prstGeom prst="line">
-                          <a:avLst/>
-                        </a:prstGeom>
-                      </wps:spPr>
-                      <wps:style>
-                        <a:lnRef idx="1">
-                          <a:schemeClr val="accent1"/>
-                        </a:lnRef>
-                        <a:fillRef idx="0">
-                          <a:schemeClr val="accent1"/>
-                        </a:fillRef>
-                        <a:effectRef idx="0">
-                          <a:schemeClr val="accent1"/>
-                        </a:effectRef>
-                        <a:fontRef idx="minor">
-                          <a:schemeClr val="tx1"/>
-                        </a:fontRef>
-                      </wps:style>
-                      <wps:bodyPr/>
-                    </wps:wsp>
-                  </a:graphicData>
-                </a:graphic>
-                <wp14:sizeRelH relativeFrom="margin">
-                  <wp14:pctWidth>0</wp14:pctWidth>
-                </wp14:sizeRelH>
-                <wp14:sizeRelV relativeFrom="margin">
-                  <wp14:pctHeight>0</wp14:pctHeight>
-                </wp14:sizeRelV>
-              </wp:anchor>
-            </w:drawing>
-          </mc:Choice>
-          <mc:Fallback>
-            <w:pict>
-              <v:line w14:anchorId="2D412D9E" id="Straight Connector 6" o:spid="_x0000_s1026" style="position:absolute;flip:x;z-index:251666432;visibility:visible;mso-wrap-style:square;mso-width-percent:0;mso-height-percent:0;mso-wrap-distance-left:9pt;mso-wrap-distance-top:0;mso-wrap-distance-right:9pt;mso-wrap-distance-bottom:0;mso-position-horizontal:absolute;mso-position-horizontal-relative:text;mso-position-vertical:absolute;mso-position-vertical-relative:text;mso-width-percent:0;mso-height-percent:0;mso-width-relative:margin;mso-height-relative:margin" from="170.4pt,85.7pt" to="308.45pt,164.95pt" o:gfxdata="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" strokecolor="#4472c4 [3204]" strokeweight=".5pt">
-                <v:stroke joinstyle="miter"/>
-              </v:line>
-            </w:pict>
-          </mc:Fallback>
-        </mc:AlternateContent>
-      </w:r>
-      <w:r>
-        <w:rPr>
-          <w:noProof/>
-        </w:rPr>
-        <mc:AlternateContent>
-          <mc:Choice Requires="wps">
-            <w:drawing>
-              <wp:anchor distT="0" distB="0" distL="114300" distR="114300" simplePos="0" relativeHeight="251663360" behindDoc="0" locked="0" layoutInCell="1" allowOverlap="1" wp14:anchorId="4D6AA7F2" wp14:editId="0FB9C78F">
-                <wp:simplePos x="0" y="0"/>
-                <wp:positionH relativeFrom="column">
-                  <wp:posOffset>1618178</wp:posOffset>
-                </wp:positionH>
-                <wp:positionV relativeFrom="paragraph">
-                  <wp:posOffset>2094573</wp:posOffset>
-                </wp:positionV>
-                <wp:extent cx="939165" cy="562062"/>
-                <wp:effectExtent l="0" t="0" r="13335" b="9525"/>
-                <wp:wrapNone/>
-                <wp:docPr id="3" name="Text Box 3"/>
-                <wp:cNvGraphicFramePr/>
-                <a:graphic xmlns:a="http://schemas.openxmlformats.org/drawingml/2006/main">
-                  <a:graphicData uri="http://schemas.microsoft.com/office/word/2010/wordprocessingShape">
-                    <wps:wsp>
-                      <wps:cNvSpPr txBox="1"/>
-                      <wps:spPr>
-                        <a:xfrm>
-                          <a:off x="0" y="0"/>
-                          <a:ext cx="939165" cy="562062"/>
-                        </a:xfrm>
-                        <a:prstGeom prst="rect">
-                          <a:avLst/>
-                        </a:prstGeom>
-                        <a:solidFill>
-                          <a:schemeClr val="lt1"/>
-                        </a:solidFill>
-                        <a:ln w="6350">
-                          <a:solidFill>
-                            <a:prstClr val="black"/>
-                          </a:solidFill>
-                        </a:ln>
-                      </wps:spPr>
-                      <wps:txbx>
-                        <w:txbxContent>
-                          <w:p>
-                            <w:r>
-                              <w:t>Docking Station</w:t>
-                            </w:r>
-                          </w:p>
-                        </w:txbxContent>
-                      </wps:txbx>
-                      <wps:bodyPr rot="0" spcFirstLastPara="0" vertOverflow="overflow" horzOverflow="overflow" vert="horz" wrap="square" lIns="91440" tIns="45720" rIns="91440" bIns="45720" numCol="1" spcCol="0" rtlCol="0" fromWordArt="0" anchor="t" anchorCtr="0" forceAA="0" compatLnSpc="1">
-                        <a:prstTxWarp prst="textNoShape">
-                          <a:avLst/>
-                        </a:prstTxWarp>
-                        <a:noAutofit/>
-                      </wps:bodyPr>
-                    </wps:wsp>
-                  </a:graphicData>
-                </a:graphic>
-                <wp14:sizeRelV relativeFrom="margin">
-                  <wp14:pctHeight>0</wp14:pctHeight>
-                </wp14:sizeRelV>
-              </wp:anchor>
-            </w:drawing>
-          </mc:Choice>
-          <mc:Fallback>
-            <w:pict>
-              <v:shape w14:anchorId="4D6AA7F2" id="Text Box 3" o:spid="_x0000_s1029" type="#_x0000_t202" style="position:absolute;margin-left:127.4pt;margin-top:164.95pt;width:73.95pt;height:44.25pt;z-index:251663360;visibility:visible;mso-wrap-style:square;mso-height-percent:0;mso-wrap-distance-left:9pt;mso-wrap-distance-top:0;mso-wrap-distance-right:9pt;mso-wrap-distance-bottom:0;mso-position-horizontal:absolute;mso-position-horizontal-relative:text;mso-position-vertical:absolute;mso-position-vertical-relative:text;mso-height-percent:0;mso-height-relative:margin;v-text-anchor:top" o:gfxdata="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" fillcolor="white [3201]" strokeweight=".5pt">
-                <v:textbox>
-                  <w:txbxContent>
-                    <w:p>
-                      <w:r>
-                        <w:t>Docking Station</w:t>
-                      </w:r>
-                    </w:p>
-                  </w:txbxContent>
-                </v:textbox>
-              </v:shape>
-            </w:pict>
-          </mc:Fallback>
-        </mc:AlternateContent>
-      </w:r>
-      <w:r>
-        <w:rPr>
-          <w:noProof/>
-        </w:rPr>
-        <mc:AlternateContent>
-          <mc:Choice Requires="wps">
-            <w:drawing>
-              <wp:anchor distT="0" distB="0" distL="114300" distR="114300" simplePos="0" relativeHeight="251668480" behindDoc="0" locked="0" layoutInCell="1" allowOverlap="1" wp14:anchorId="7A8DD057" wp14:editId="2D7EA02E">
-                <wp:simplePos x="0" y="0"/>
-                <wp:positionH relativeFrom="column">
-                  <wp:posOffset>1031845</wp:posOffset>
-                </wp:positionH>
-                <wp:positionV relativeFrom="paragraph">
-                  <wp:posOffset>853312</wp:posOffset>
-                </wp:positionV>
-                <wp:extent cx="2399251" cy="41945"/>
-                <wp:effectExtent l="0" t="0" r="13970" b="21590"/>
-                <wp:wrapNone/>
-                <wp:docPr id="7" name="Straight Connector 7"/>
-                <wp:cNvGraphicFramePr/>
-                <a:graphic xmlns:a="http://schemas.openxmlformats.org/drawingml/2006/main">
-                  <a:graphicData uri="http://schemas.microsoft.com/office/word/2010/wordprocessingShape">
-                    <wps:wsp>
-                      <wps:cNvCnPr/>
-                      <wps:spPr>
-                        <a:xfrm>
-                          <a:off x="0" y="0"/>
-                          <a:ext cx="2399251" cy="41945"/>
-                        </a:xfrm>
-                        <a:prstGeom prst="line">
-                          <a:avLst/>
-                        </a:prstGeom>
-                      </wps:spPr>
-                      <wps:style>
-                        <a:lnRef idx="1">
-                          <a:schemeClr val="accent1"/>
-                        </a:lnRef>
-                        <a:fillRef idx="0">
-                          <a:schemeClr val="accent1"/>
-                        </a:fillRef>
-                        <a:effectRef idx="0">
-                          <a:schemeClr val="accent1"/>
-                        </a:effectRef>
-                        <a:fontRef idx="minor">
-                          <a:schemeClr val="tx1"/>
-                        </a:fontRef>
-                      </wps:style>
-                      <wps:bodyPr/>
-                    </wps:wsp>
-                  </a:graphicData>
-                </a:graphic>
-                <wp14:sizeRelH relativeFrom="margin">
-                  <wp14:pctWidth>0</wp14:pctWidth>
-                </wp14:sizeRelH>
-                <wp14:sizeRelV relativeFrom="margin">
-                  <wp14:pctHeight>0</wp14:pctHeight>
-                </wp14:sizeRelV>
-              </wp:anchor>
-            </w:drawing>
-          </mc:Choice>
-          <mc:Fallback>
-            <w:pict>
-              <v:line w14:anchorId="48235E88" id="Straight Connector 7" o:spid="_x0000_s1026" style="position:absolute;z-index:251668480;visibility:visible;mso-wrap-style:square;mso-width-percent:0;mso-height-percent:0;mso-wrap-distance-left:9pt;mso-wrap-distance-top:0;mso-wrap-distance-right:9pt;mso-wrap-distance-bottom:0;mso-position-horizontal:absolute;mso-position-horizontal-relative:text;mso-position-vertical:absolute;mso-position-vertical-relative:text;mso-width-percent:0;mso-height-percent:0;mso-width-relative:margin;mso-height-relative:margin" from="81.25pt,67.2pt" to="270.15pt,70.5pt" o:gfxdata="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" strokecolor="#4472c4 [3204]" strokeweight=".5pt">
-                <v:stroke joinstyle="miter"/>
-              </v:line>
-            </w:pict>
-          </mc:Fallback>
-        </mc:AlternateContent>
-      </w:r>
-      <w:r>
-        <w:rPr>
-          <w:noProof/>
-        </w:rPr>
-        <mc:AlternateContent>
-          <mc:Choice Requires="wps">
-            <w:drawing>
-              <wp:anchor distT="0" distB="0" distL="114300" distR="114300" simplePos="0" relativeHeight="251659264" behindDoc="0" locked="0" layoutInCell="1" allowOverlap="1">
-                <wp:simplePos x="0" y="0"/>
-                <wp:positionH relativeFrom="column">
-                  <wp:posOffset>91533</wp:posOffset>
-                </wp:positionH>
-                <wp:positionV relativeFrom="paragraph">
-                  <wp:posOffset>668655</wp:posOffset>
-                </wp:positionV>
-                <wp:extent cx="939567" cy="385894"/>
-                <wp:effectExtent l="0" t="0" r="13335" b="8255"/>
-                <wp:wrapNone/>
-                <wp:docPr id="1" name="Text Box 1"/>
-                <wp:cNvGraphicFramePr/>
-                <a:graphic xmlns:a="http://schemas.openxmlformats.org/drawingml/2006/main">
-                  <a:graphicData uri="http://schemas.microsoft.com/office/word/2010/wordprocessingShape">
-                    <wps:wsp>
-                      <wps:cNvSpPr txBox="1"/>
-                      <wps:spPr>
-                        <a:xfrm>
-                          <a:off x="0" y="0"/>
-                          <a:ext cx="939567" cy="385894"/>
-                        </a:xfrm>
-                        <a:prstGeom prst="rect">
-                          <a:avLst/>
-                        </a:prstGeom>
-                        <a:solidFill>
-                          <a:schemeClr val="lt1"/>
-                        </a:solidFill>
-                        <a:ln w="6350">
-                          <a:solidFill>
-                            <a:prstClr val="black"/>
-                          </a:solidFill>
-                        </a:ln>
-                      </wps:spPr>
-                      <wps:txbx>
-                        <w:txbxContent>
-                          <w:p>
-                            <w:r>
-                              <w:t>Person</w:t>
-                            </w:r>
-                          </w:p>
-                        </w:txbxContent>
-                      </wps:txbx>
-                      <wps:bodyPr rot="0" spcFirstLastPara="0" vertOverflow="overflow" horzOverflow="overflow" vert="horz" wrap="square" lIns="91440" tIns="45720" rIns="91440" bIns="45720" numCol="1" spcCol="0" rtlCol="0" fromWordArt="0" anchor="t" anchorCtr="0" forceAA="0" compatLnSpc="1">
-                        <a:prstTxWarp prst="textNoShape">
-                          <a:avLst/>
-                        </a:prstTxWarp>
-                        <a:noAutofit/>
-                      </wps:bodyPr>
-                    </wps:wsp>
-                  </a:graphicData>
-                </a:graphic>
-              </wp:anchor>
-            </w:drawing>
-          </mc:Choice>
-          <mc:Fallback>
-            <w:pict>
-              <v:shape id="Text Box 1" o:spid="_x0000_s1030" type="#_x0000_t202" style="position:absolute;margin-left:7.2pt;margin-top:52.65pt;width:74pt;height:30.4pt;z-index:251659264;visibility:visible;mso-wrap-style:square;mso-wrap-distance-left:9pt;mso-wrap-distance-top:0;mso-wrap-distance-right:9pt;mso-wrap-distance-bottom:0;mso-position-horizontal:absolute;mso-position-horizontal-relative:text;mso-position-vertical:absolute;mso-position-vertical-relative:text;v-text-anchor:top" o:gfxdata="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" fillcolor="white [3201]" strokeweight=".5pt">
-                <v:textbox>
-                  <w:txbxContent>
-                    <w:p>
-                      <w:r>
-                        <w:t>Person</w:t>
-                      </w:r>
-                    </w:p>
-                  </w:txbxContent>
-                </v:textbox>
-              </v:shape>
-            </w:pict>
-          </mc:Fallback>
-        </mc:AlternateContent>
-      </w:r>
     </w:p>
     <w:sectPr>
       <w:pgSz w:w="11900" w:h="16840"/>
@@ -1250,6 +676,7 @@
     <w:lsdException w:name="HTML Sample" w:semiHidden="1" w:unhideWhenUsed="1"/>
     <w:lsdException w:name="HTML Typewriter" w:semiHidden="1" w:unhideWhenUsed="1"/>
     <w:lsdException w:name="HTML Variable" w:semiHidden="1" w:unhideWhenUsed="1"/>
+    <w:lsdException w:name="Normal Table" w:semiHidden="1" w:unhideWhenUsed="1"/>
     <w:lsdException w:name="annotation subject" w:semiHidden="1" w:unhideWhenUsed="1"/>
     <w:lsdException w:name="No List" w:semiHidden="1" w:unhideWhenUsed="1"/>
     <w:lsdException w:name="Outline List 1" w:semiHidden="1" w:unhideWhenUsed="1"/>
@@ -1296,8 +723,10 @@
     <w:lsdException w:name="Table Subtle 2" w:semiHidden="1" w:unhideWhenUsed="1"/>
     <w:lsdException w:name="Table Web 1" w:semiHidden="1" w:unhideWhenUsed="1"/>
     <w:lsdException w:name="Table Web 2" w:semiHidden="1" w:unhideWhenUsed="1"/>
+    <w:lsdException w:name="Table Web 3" w:semiHidden="1" w:unhideWhenUsed="1"/>
     <w:lsdException w:name="Balloon Text" w:semiHidden="1" w:unhideWhenUsed="1"/>
     <w:lsdException w:name="Table Grid" w:uiPriority="39"/>
+    <w:lsdException w:name="Table Theme" w:semiHidden="1" w:unhideWhenUsed="1"/>
     <w:lsdException w:name="Placeholder Text" w:semiHidden="1"/>
     <w:lsdException w:name="No Spacing" w:uiPriority="1" w:qFormat="1"/>
     <w:lsdException w:name="Light Shading" w:uiPriority="60"/>

</xml_diff>